<commit_message>
Notes on Arraya nd String
</commit_message>
<xml_diff>
--- a/Mastering_C_for_Embedded_System-From_Basics_to_Drivers&RTOS.docx
+++ b/Mastering_C_for_Embedded_System-From_Basics_to_Drivers&RTOS.docx
@@ -486,15 +486,7 @@
       </w:pPr>
       <w:r>
         <w:rPr/>
-        <w:t>1.</w:t>
-      </w:r>
-      <w:r>
-        <w:rPr/>
-        <w:t>3</w:t>
-      </w:r>
-      <w:r>
-        <w:rPr/>
-        <w:t xml:space="preserve"> Functions and Scope</w:t>
+        <w:t>1.3 Functions and Scope</w:t>
       </w:r>
     </w:p>
     <w:p>
@@ -654,15 +646,7 @@
       </w:pPr>
       <w:r>
         <w:rPr/>
-        <w:t>1.</w:t>
-      </w:r>
-      <w:r>
-        <w:rPr/>
-        <w:t>4</w:t>
-      </w:r>
-      <w:r>
-        <w:rPr/>
-        <w:t xml:space="preserve"> Arrays and Strings</w:t>
+        <w:t>1.4 Arrays and Strings</w:t>
       </w:r>
     </w:p>
     <w:p>
@@ -827,15 +811,7 @@
       </w:pPr>
       <w:r>
         <w:rPr/>
-        <w:t>1.</w:t>
-      </w:r>
-      <w:r>
-        <w:rPr/>
-        <w:t>5</w:t>
-      </w:r>
-      <w:r>
-        <w:rPr/>
-        <w:t xml:space="preserve">  Pointers</w:t>
+        <w:t>1.5  Pointers</w:t>
       </w:r>
     </w:p>
     <w:p>

</xml_diff>